<commit_message>
Mass compiled and rebuilt for 2015. Word doc updated for 2015.
</commit_message>
<xml_diff>
--- a/Source/Manual/NI VeriStand Tutorial.docx
+++ b/Source/Manual/NI VeriStand Tutorial.docx
@@ -182,14 +182,20 @@
           <w:sz w:val="36"/>
         </w:rPr>
       </w:pPr>
+      <w:bookmarkStart w:id="0" w:name="_GoBack"/>
       <w:r>
         <w:rPr>
           <w:sz w:val="36"/>
         </w:rPr>
-        <w:t xml:space="preserve">2014 </w:t>
-      </w:r>
-      <w:bookmarkStart w:id="0" w:name="_GoBack"/>
+        <w:t>2015</w:t>
+      </w:r>
       <w:bookmarkEnd w:id="0"/>
+      <w:r>
+        <w:rPr>
+          <w:sz w:val="36"/>
+        </w:rPr>
+        <w:t xml:space="preserve"> </w:t>
+      </w:r>
       <w:r>
         <w:rPr>
           <w:sz w:val="36"/>
@@ -1324,7 +1330,7 @@
         <w:rPr>
           <w:b/>
         </w:rPr>
-        <w:t>2014</w:t>
+        <w:t>2015</w:t>
       </w:r>
       <w:r>
         <w:rPr>
@@ -1453,7 +1459,7 @@
         <w:rPr>
           <w:b/>
         </w:rPr>
-        <w:t>2014</w:t>
+        <w:t>2015</w:t>
       </w:r>
       <w:r>
         <w:rPr>
@@ -2067,7 +2073,7 @@
         <w:rPr>
           <w:b/>
         </w:rPr>
-        <w:t>2014</w:t>
+        <w:t>2015</w:t>
       </w:r>
       <w:r>
         <w:rPr>
@@ -2279,7 +2285,7 @@
         <w:rPr>
           <w:b/>
         </w:rPr>
-        <w:t>2014</w:t>
+        <w:t>2015</w:t>
       </w:r>
       <w:r>
         <w:rPr>
@@ -3091,7 +3097,7 @@
         <w:rPr>
           <w:b/>
         </w:rPr>
-        <w:t>2014</w:t>
+        <w:t>2015</w:t>
       </w:r>
       <w:r>
         <w:rPr>
@@ -5742,7 +5748,7 @@
         <w:rPr>
           <w:b/>
         </w:rPr>
-        <w:t>2014</w:t>
+        <w:t>2015</w:t>
       </w:r>
       <w:r>
         <w:rPr>
@@ -5954,7 +5960,7 @@
         <w:rPr>
           <w:b/>
         </w:rPr>
-        <w:t>2014</w:t>
+        <w:t>2015</w:t>
       </w:r>
       <w:r>
         <w:rPr>
@@ -6383,7 +6389,7 @@
         <w:rPr>
           <w:b/>
         </w:rPr>
-        <w:t>2014</w:t>
+        <w:t>2015</w:t>
       </w:r>
       <w:r>
         <w:rPr>
@@ -6539,7 +6545,7 @@
         <w:t xml:space="preserve">\National Instruments\NI VeriStand </w:t>
       </w:r>
       <w:r>
-        <w:t>2014</w:t>
+        <w:t>2015</w:t>
       </w:r>
       <w:r>
         <w:t>\Stimulus Profiles\</w:t>
@@ -9458,7 +9464,7 @@
         <w:rPr>
           <w:b/>
         </w:rPr>
-        <w:t>2014</w:t>
+        <w:t>2015</w:t>
       </w:r>
       <w:r>
         <w:rPr>
@@ -9889,7 +9895,7 @@
         <w:rPr>
           <w:b/>
         </w:rPr>
-        <w:t>2014</w:t>
+        <w:t>2015</w:t>
       </w:r>
       <w:r>
         <w:rPr>
@@ -10812,7 +10818,7 @@
         <w:rPr>
           <w:b/>
         </w:rPr>
-        <w:t>2014</w:t>
+        <w:t>2015</w:t>
       </w:r>
       <w:r>
         <w:rPr>
@@ -11060,7 +11066,7 @@
         <w:rPr>
           <w:b/>
         </w:rPr>
-        <w:t>2014</w:t>
+        <w:t>2015</w:t>
       </w:r>
       <w:r>
         <w:rPr>
@@ -11945,7 +11951,7 @@
         <w:rPr>
           <w:b/>
         </w:rPr>
-        <w:t>2014</w:t>
+        <w:t>2015</w:t>
       </w:r>
       <w:r>
         <w:rPr>
@@ -13526,7 +13532,7 @@
         <w:rPr>
           <w:b/>
         </w:rPr>
-        <w:t>2014</w:t>
+        <w:t>2015</w:t>
       </w:r>
       <w:r>
         <w:rPr>
@@ -13798,7 +13804,7 @@
                     </a:ln>
                     <a:extLst>
                       <a:ext uri="{53640926-AAD7-44d8-BBD7-CCE9431645EC}">
-                        <a14:shadowObscured xmlns="" xmlns:mo="http://schemas.microsoft.com/office/mac/office/2008/main" xmlns:mv="urn:schemas-microsoft-com:mac:vml" xmlns:o="urn:schemas-microsoft-com:office:office" xmlns:v="urn:schemas-microsoft-com:vml" xmlns:w10="urn:schemas-microsoft-com:office:word" xmlns:w="http://schemas.openxmlformats.org/wordprocessingml/2006/main" xmlns:a14="http://schemas.microsoft.com/office/drawing/2010/main"/>
+                        <a14:shadowObscured xmlns:a14="http://schemas.microsoft.com/office/drawing/2010/main" xmlns:w="http://schemas.openxmlformats.org/wordprocessingml/2006/main" xmlns:w10="urn:schemas-microsoft-com:office:word" xmlns:v="urn:schemas-microsoft-com:vml" xmlns:o="urn:schemas-microsoft-com:office:office" xmlns:mv="urn:schemas-microsoft-com:mac:vml" xmlns:mo="http://schemas.microsoft.com/office/mac/office/2008/main" xmlns=""/>
                       </a:ext>
                     </a:extLst>
                   </pic:spPr>
@@ -14743,7 +14749,7 @@
         <w:rPr>
           <w:b/>
         </w:rPr>
-        <w:t>2014</w:t>
+        <w:t>2015</w:t>
       </w:r>
       <w:r>
         <w:rPr>
@@ -15008,7 +15014,7 @@
         <w:rPr>
           <w:b/>
         </w:rPr>
-        <w:t>2014</w:t>
+        <w:t>2015</w:t>
       </w:r>
       <w:r>
         <w:rPr>
@@ -15094,7 +15100,7 @@
         <w:rPr>
           <w:b/>
         </w:rPr>
-        <w:t>2014</w:t>
+        <w:t>2015</w:t>
       </w:r>
       <w:r>
         <w:rPr>
@@ -15556,7 +15562,7 @@
       <w:rPr>
         <w:noProof/>
       </w:rPr>
-      <w:t>2</w:t>
+      <w:t>7</w:t>
     </w:r>
     <w:r>
       <w:rPr>
@@ -15595,7 +15601,7 @@
 
 <file path=word/numbering.xml><?xml version="1.0" encoding="utf-8"?>
 <w:numbering xmlns:wpc="http://schemas.microsoft.com/office/word/2010/wordprocessingCanvas" xmlns:mc="http://schemas.openxmlformats.org/markup-compatibility/2006" xmlns:o="urn:schemas-microsoft-com:office:office" xmlns:r="http://schemas.openxmlformats.org/officeDocument/2006/relationships" xmlns:m="http://schemas.openxmlformats.org/officeDocument/2006/math" xmlns:v="urn:schemas-microsoft-com:vml" xmlns:wp14="http://schemas.microsoft.com/office/word/2010/wordprocessingDrawing" xmlns:wp="http://schemas.openxmlformats.org/drawingml/2006/wordprocessingDrawing" xmlns:w10="urn:schemas-microsoft-com:office:word" xmlns:w="http://schemas.openxmlformats.org/wordprocessingml/2006/main" xmlns:w14="http://schemas.microsoft.com/office/word/2010/wordml" xmlns:w15="http://schemas.microsoft.com/office/word/2012/wordml" xmlns:wpg="http://schemas.microsoft.com/office/word/2010/wordprocessingGroup" xmlns:wpi="http://schemas.microsoft.com/office/word/2010/wordprocessingInk" xmlns:wne="http://schemas.microsoft.com/office/word/2006/wordml" xmlns:wps="http://schemas.microsoft.com/office/word/2010/wordprocessingShape" mc:Ignorable="w14 w15 wp14">
-  <w:abstractNum w:abstractNumId="0">
+  <w:abstractNum w:abstractNumId="0" w15:restartNumberingAfterBreak="0">
     <w:nsid w:val="00421021"/>
     <w:multiLevelType w:val="hybridMultilevel"/>
     <w:tmpl w:val="E68AE1DC"/>
@@ -15684,7 +15690,7 @@
       </w:pPr>
     </w:lvl>
   </w:abstractNum>
-  <w:abstractNum w:abstractNumId="1">
+  <w:abstractNum w:abstractNumId="1" w15:restartNumberingAfterBreak="0">
     <w:nsid w:val="063258D1"/>
     <w:multiLevelType w:val="hybridMultilevel"/>
     <w:tmpl w:val="3A5C24A6"/>
@@ -15797,7 +15803,7 @@
       </w:rPr>
     </w:lvl>
   </w:abstractNum>
-  <w:abstractNum w:abstractNumId="2">
+  <w:abstractNum w:abstractNumId="2" w15:restartNumberingAfterBreak="0">
     <w:nsid w:val="06C858B9"/>
     <w:multiLevelType w:val="hybridMultilevel"/>
     <w:tmpl w:val="DC72AC24"/>
@@ -15910,7 +15916,7 @@
       </w:rPr>
     </w:lvl>
   </w:abstractNum>
-  <w:abstractNum w:abstractNumId="3">
+  <w:abstractNum w:abstractNumId="3" w15:restartNumberingAfterBreak="0">
     <w:nsid w:val="0875104C"/>
     <w:multiLevelType w:val="hybridMultilevel"/>
     <w:tmpl w:val="9F24A43A"/>
@@ -15996,7 +16002,7 @@
       </w:pPr>
     </w:lvl>
   </w:abstractNum>
-  <w:abstractNum w:abstractNumId="4">
+  <w:abstractNum w:abstractNumId="4" w15:restartNumberingAfterBreak="0">
     <w:nsid w:val="0B6376B6"/>
     <w:multiLevelType w:val="hybridMultilevel"/>
     <w:tmpl w:val="CAB87A9E"/>
@@ -16082,7 +16088,7 @@
       </w:pPr>
     </w:lvl>
   </w:abstractNum>
-  <w:abstractNum w:abstractNumId="5">
+  <w:abstractNum w:abstractNumId="5" w15:restartNumberingAfterBreak="0">
     <w:nsid w:val="0D692E03"/>
     <w:multiLevelType w:val="hybridMultilevel"/>
     <w:tmpl w:val="E910C084"/>
@@ -16168,7 +16174,7 @@
       </w:pPr>
     </w:lvl>
   </w:abstractNum>
-  <w:abstractNum w:abstractNumId="6">
+  <w:abstractNum w:abstractNumId="6" w15:restartNumberingAfterBreak="0">
     <w:nsid w:val="0F961260"/>
     <w:multiLevelType w:val="hybridMultilevel"/>
     <w:tmpl w:val="9176C19C"/>
@@ -16260,7 +16266,7 @@
       </w:pPr>
     </w:lvl>
   </w:abstractNum>
-  <w:abstractNum w:abstractNumId="7">
+  <w:abstractNum w:abstractNumId="7" w15:restartNumberingAfterBreak="0">
     <w:nsid w:val="0FF02264"/>
     <w:multiLevelType w:val="hybridMultilevel"/>
     <w:tmpl w:val="7ACC6BB4"/>
@@ -16352,7 +16358,7 @@
       </w:pPr>
     </w:lvl>
   </w:abstractNum>
-  <w:abstractNum w:abstractNumId="8">
+  <w:abstractNum w:abstractNumId="8" w15:restartNumberingAfterBreak="0">
     <w:nsid w:val="11AA50D8"/>
     <w:multiLevelType w:val="hybridMultilevel"/>
     <w:tmpl w:val="4D447882"/>
@@ -16444,7 +16450,7 @@
       </w:pPr>
     </w:lvl>
   </w:abstractNum>
-  <w:abstractNum w:abstractNumId="9">
+  <w:abstractNum w:abstractNumId="9" w15:restartNumberingAfterBreak="0">
     <w:nsid w:val="1814737D"/>
     <w:multiLevelType w:val="hybridMultilevel"/>
     <w:tmpl w:val="E910C084"/>
@@ -16530,7 +16536,7 @@
       </w:pPr>
     </w:lvl>
   </w:abstractNum>
-  <w:abstractNum w:abstractNumId="10">
+  <w:abstractNum w:abstractNumId="10" w15:restartNumberingAfterBreak="0">
     <w:nsid w:val="19A57C3A"/>
     <w:multiLevelType w:val="hybridMultilevel"/>
     <w:tmpl w:val="716A4A48"/>
@@ -16616,7 +16622,7 @@
       </w:pPr>
     </w:lvl>
   </w:abstractNum>
-  <w:abstractNum w:abstractNumId="11">
+  <w:abstractNum w:abstractNumId="11" w15:restartNumberingAfterBreak="0">
     <w:nsid w:val="19D701FB"/>
     <w:multiLevelType w:val="hybridMultilevel"/>
     <w:tmpl w:val="E910C084"/>
@@ -16702,7 +16708,7 @@
       </w:pPr>
     </w:lvl>
   </w:abstractNum>
-  <w:abstractNum w:abstractNumId="12">
+  <w:abstractNum w:abstractNumId="12" w15:restartNumberingAfterBreak="0">
     <w:nsid w:val="1F703E35"/>
     <w:multiLevelType w:val="hybridMultilevel"/>
     <w:tmpl w:val="F628F9C0"/>
@@ -16815,7 +16821,7 @@
       </w:rPr>
     </w:lvl>
   </w:abstractNum>
-  <w:abstractNum w:abstractNumId="13">
+  <w:abstractNum w:abstractNumId="13" w15:restartNumberingAfterBreak="0">
     <w:nsid w:val="211014E3"/>
     <w:multiLevelType w:val="hybridMultilevel"/>
     <w:tmpl w:val="6CB6F2B6"/>
@@ -16901,7 +16907,7 @@
       </w:pPr>
     </w:lvl>
   </w:abstractNum>
-  <w:abstractNum w:abstractNumId="14">
+  <w:abstractNum w:abstractNumId="14" w15:restartNumberingAfterBreak="0">
     <w:nsid w:val="244E0782"/>
     <w:multiLevelType w:val="hybridMultilevel"/>
     <w:tmpl w:val="3AEAA650"/>
@@ -16993,7 +16999,7 @@
       </w:pPr>
     </w:lvl>
   </w:abstractNum>
-  <w:abstractNum w:abstractNumId="15">
+  <w:abstractNum w:abstractNumId="15" w15:restartNumberingAfterBreak="0">
     <w:nsid w:val="27662E07"/>
     <w:multiLevelType w:val="hybridMultilevel"/>
     <w:tmpl w:val="E910C084"/>
@@ -17079,7 +17085,7 @@
       </w:pPr>
     </w:lvl>
   </w:abstractNum>
-  <w:abstractNum w:abstractNumId="16">
+  <w:abstractNum w:abstractNumId="16" w15:restartNumberingAfterBreak="0">
     <w:nsid w:val="2F6740E1"/>
     <w:multiLevelType w:val="hybridMultilevel"/>
     <w:tmpl w:val="9F24A43A"/>
@@ -17165,7 +17171,7 @@
       </w:pPr>
     </w:lvl>
   </w:abstractNum>
-  <w:abstractNum w:abstractNumId="17">
+  <w:abstractNum w:abstractNumId="17" w15:restartNumberingAfterBreak="0">
     <w:nsid w:val="31A42809"/>
     <w:multiLevelType w:val="hybridMultilevel"/>
     <w:tmpl w:val="570AA700"/>
@@ -17251,7 +17257,7 @@
       </w:pPr>
     </w:lvl>
   </w:abstractNum>
-  <w:abstractNum w:abstractNumId="18">
+  <w:abstractNum w:abstractNumId="18" w15:restartNumberingAfterBreak="0">
     <w:nsid w:val="3A03450D"/>
     <w:multiLevelType w:val="hybridMultilevel"/>
     <w:tmpl w:val="2E609A92"/>
@@ -17343,7 +17349,7 @@
       </w:pPr>
     </w:lvl>
   </w:abstractNum>
-  <w:abstractNum w:abstractNumId="19">
+  <w:abstractNum w:abstractNumId="19" w15:restartNumberingAfterBreak="0">
     <w:nsid w:val="3D646A78"/>
     <w:multiLevelType w:val="hybridMultilevel"/>
     <w:tmpl w:val="75083F80"/>
@@ -17433,7 +17439,7 @@
       </w:pPr>
     </w:lvl>
   </w:abstractNum>
-  <w:abstractNum w:abstractNumId="20">
+  <w:abstractNum w:abstractNumId="20" w15:restartNumberingAfterBreak="0">
     <w:nsid w:val="400D709E"/>
     <w:multiLevelType w:val="hybridMultilevel"/>
     <w:tmpl w:val="57D892D2"/>
@@ -17522,7 +17528,7 @@
       </w:pPr>
     </w:lvl>
   </w:abstractNum>
-  <w:abstractNum w:abstractNumId="21">
+  <w:abstractNum w:abstractNumId="21" w15:restartNumberingAfterBreak="0">
     <w:nsid w:val="46002ADA"/>
     <w:multiLevelType w:val="hybridMultilevel"/>
     <w:tmpl w:val="019632A0"/>
@@ -17608,7 +17614,7 @@
       </w:pPr>
     </w:lvl>
   </w:abstractNum>
-  <w:abstractNum w:abstractNumId="22">
+  <w:abstractNum w:abstractNumId="22" w15:restartNumberingAfterBreak="0">
     <w:nsid w:val="4E5C7807"/>
     <w:multiLevelType w:val="hybridMultilevel"/>
     <w:tmpl w:val="FADC93D2"/>
@@ -17722,7 +17728,7 @@
       </w:rPr>
     </w:lvl>
   </w:abstractNum>
-  <w:abstractNum w:abstractNumId="23">
+  <w:abstractNum w:abstractNumId="23" w15:restartNumberingAfterBreak="0">
     <w:nsid w:val="5BCB33DF"/>
     <w:multiLevelType w:val="hybridMultilevel"/>
     <w:tmpl w:val="2F88D566"/>
@@ -17835,7 +17841,7 @@
       </w:rPr>
     </w:lvl>
   </w:abstractNum>
-  <w:abstractNum w:abstractNumId="24">
+  <w:abstractNum w:abstractNumId="24" w15:restartNumberingAfterBreak="0">
     <w:nsid w:val="5EEF45A5"/>
     <w:multiLevelType w:val="hybridMultilevel"/>
     <w:tmpl w:val="44EC9EBC"/>
@@ -17924,7 +17930,7 @@
       </w:pPr>
     </w:lvl>
   </w:abstractNum>
-  <w:abstractNum w:abstractNumId="25">
+  <w:abstractNum w:abstractNumId="25" w15:restartNumberingAfterBreak="0">
     <w:nsid w:val="60AC6403"/>
     <w:multiLevelType w:val="hybridMultilevel"/>
     <w:tmpl w:val="EE221CC4"/>
@@ -18013,7 +18019,7 @@
       </w:pPr>
     </w:lvl>
   </w:abstractNum>
-  <w:abstractNum w:abstractNumId="26">
+  <w:abstractNum w:abstractNumId="26" w15:restartNumberingAfterBreak="0">
     <w:nsid w:val="63335DE9"/>
     <w:multiLevelType w:val="hybridMultilevel"/>
     <w:tmpl w:val="D0AA85D4"/>
@@ -18102,7 +18108,7 @@
       </w:pPr>
     </w:lvl>
   </w:abstractNum>
-  <w:abstractNum w:abstractNumId="27">
+  <w:abstractNum w:abstractNumId="27" w15:restartNumberingAfterBreak="0">
     <w:nsid w:val="69F93444"/>
     <w:multiLevelType w:val="hybridMultilevel"/>
     <w:tmpl w:val="35C8ABB4"/>
@@ -18191,7 +18197,7 @@
       </w:pPr>
     </w:lvl>
   </w:abstractNum>
-  <w:abstractNum w:abstractNumId="28">
+  <w:abstractNum w:abstractNumId="28" w15:restartNumberingAfterBreak="0">
     <w:nsid w:val="6B4929C3"/>
     <w:multiLevelType w:val="hybridMultilevel"/>
     <w:tmpl w:val="7D6C12DC"/>
@@ -18277,7 +18283,7 @@
       </w:pPr>
     </w:lvl>
   </w:abstractNum>
-  <w:abstractNum w:abstractNumId="29">
+  <w:abstractNum w:abstractNumId="29" w15:restartNumberingAfterBreak="0">
     <w:nsid w:val="6C4A1FD3"/>
     <w:multiLevelType w:val="hybridMultilevel"/>
     <w:tmpl w:val="3A703FCC"/>
@@ -18363,7 +18369,7 @@
       </w:pPr>
     </w:lvl>
   </w:abstractNum>
-  <w:abstractNum w:abstractNumId="30">
+  <w:abstractNum w:abstractNumId="30" w15:restartNumberingAfterBreak="0">
     <w:nsid w:val="7FB22D4E"/>
     <w:multiLevelType w:val="hybridMultilevel"/>
     <w:tmpl w:val="6CB6F2B6"/>
@@ -18984,7 +18990,6 @@
       <w:szCs w:val="20"/>
     </w:rPr>
     <w:tblPr>
-      <w:tblInd w:w="0" w:type="dxa"/>
       <w:tblBorders>
         <w:top w:val="single" w:sz="4" w:space="0" w:color="000000" w:themeColor="text1"/>
         <w:left w:val="single" w:sz="4" w:space="0" w:color="000000" w:themeColor="text1"/>
@@ -18993,12 +18998,6 @@
         <w:insideH w:val="single" w:sz="4" w:space="0" w:color="000000" w:themeColor="text1"/>
         <w:insideV w:val="single" w:sz="4" w:space="0" w:color="000000" w:themeColor="text1"/>
       </w:tblBorders>
-      <w:tblCellMar>
-        <w:top w:w="0" w:type="dxa"/>
-        <w:left w:w="108" w:type="dxa"/>
-        <w:bottom w:w="0" w:type="dxa"/>
-        <w:right w:w="108" w:type="dxa"/>
-      </w:tblCellMar>
     </w:tblPr>
   </w:style>
   <w:style w:type="paragraph" w:styleId="BalloonText">
@@ -19561,7 +19560,7 @@
 </file>
 
 <file path=customXml/itemProps1.xml><?xml version="1.0" encoding="utf-8"?>
-<ds:datastoreItem xmlns:ds="http://schemas.openxmlformats.org/officeDocument/2006/customXml" ds:itemID="{56C02A1F-6002-481C-858A-E53DF3C74C44}">
+<ds:datastoreItem xmlns:ds="http://schemas.openxmlformats.org/officeDocument/2006/customXml" ds:itemID="{3B55A570-7F1E-48BF-937D-D3D916273B6C}">
   <ds:schemaRefs>
     <ds:schemaRef ds:uri="http://schemas.openxmlformats.org/officeDocument/2006/bibliography"/>
   </ds:schemaRefs>

</xml_diff>